<commit_message>
Smart Contract Development With Solidity
</commit_message>
<xml_diff>
--- a/01. Blockchain Introduction/Project-Requirements.docx
+++ b/01. Blockchain Introduction/Project-Requirements.docx
@@ -1,6 +1,6 @@
 
 <file path=word/document.xml><?xml version="1.0" encoding="utf-8"?>
-<w:document xmlns:wpc="http://schemas.microsoft.com/office/word/2010/wordprocessingCanvas" xmlns:cx="http://schemas.microsoft.com/office/drawing/2014/chartex" xmlns:cx1="http://schemas.microsoft.com/office/drawing/2015/9/8/chartex" xmlns:mc="http://schemas.openxmlformats.org/markup-compatibility/2006" xmlns:o="urn:schemas-microsoft-com:office:office" xmlns:r="http://schemas.openxmlformats.org/officeDocument/2006/relationships" xmlns:m="http://schemas.openxmlformats.org/officeDocument/2006/math" xmlns:v="urn:schemas-microsoft-com:vml" xmlns:wp14="http://schemas.microsoft.com/office/word/2010/wordprocessingDrawing" xmlns:wp="http://schemas.openxmlformats.org/drawingml/2006/wordprocessingDrawing" xmlns:w10="urn:schemas-microsoft-com:office:word" xmlns:w="http://schemas.openxmlformats.org/wordprocessingml/2006/main" xmlns:w14="http://schemas.microsoft.com/office/word/2010/wordml" xmlns:w15="http://schemas.microsoft.com/office/word/2012/wordml" xmlns:w16se="http://schemas.microsoft.com/office/word/2015/wordml/symex" xmlns:wpg="http://schemas.microsoft.com/office/word/2010/wordprocessingGroup" xmlns:wpi="http://schemas.microsoft.com/office/word/2010/wordprocessingInk" xmlns:wne="http://schemas.microsoft.com/office/word/2006/wordml" xmlns:wps="http://schemas.microsoft.com/office/word/2010/wordprocessingShape" mc:Ignorable="w14 w15 w16se wp14">
+<w:document xmlns:wpc="http://schemas.microsoft.com/office/word/2010/wordprocessingCanvas" xmlns:cx="http://schemas.microsoft.com/office/drawing/2014/chartex" xmlns:cx1="http://schemas.microsoft.com/office/drawing/2015/9/8/chartex" xmlns:cx2="http://schemas.microsoft.com/office/drawing/2015/10/21/chartex" xmlns:cx3="http://schemas.microsoft.com/office/drawing/2016/5/9/chartex" xmlns:cx4="http://schemas.microsoft.com/office/drawing/2016/5/10/chartex" xmlns:cx5="http://schemas.microsoft.com/office/drawing/2016/5/11/chartex" xmlns:cx6="http://schemas.microsoft.com/office/drawing/2016/5/12/chartex" xmlns:cx7="http://schemas.microsoft.com/office/drawing/2016/5/13/chartex" xmlns:cx8="http://schemas.microsoft.com/office/drawing/2016/5/14/chartex" xmlns:mc="http://schemas.openxmlformats.org/markup-compatibility/2006" xmlns:aink="http://schemas.microsoft.com/office/drawing/2016/ink" xmlns:am3d="http://schemas.microsoft.com/office/drawing/2017/model3d" xmlns:o="urn:schemas-microsoft-com:office:office" xmlns:r="http://schemas.openxmlformats.org/officeDocument/2006/relationships" xmlns:m="http://schemas.openxmlformats.org/officeDocument/2006/math" xmlns:v="urn:schemas-microsoft-com:vml" xmlns:wp14="http://schemas.microsoft.com/office/word/2010/wordprocessingDrawing" xmlns:wp="http://schemas.openxmlformats.org/drawingml/2006/wordprocessingDrawing" xmlns:w10="urn:schemas-microsoft-com:office:word" xmlns:w="http://schemas.openxmlformats.org/wordprocessingml/2006/main" xmlns:w14="http://schemas.microsoft.com/office/word/2010/wordml" xmlns:w15="http://schemas.microsoft.com/office/word/2012/wordml" xmlns:w16cid="http://schemas.microsoft.com/office/word/2016/wordml/cid" xmlns:w16se="http://schemas.microsoft.com/office/word/2015/wordml/symex" xmlns:wpg="http://schemas.microsoft.com/office/word/2010/wordprocessingGroup" xmlns:wpi="http://schemas.microsoft.com/office/word/2010/wordprocessingInk" xmlns:wne="http://schemas.microsoft.com/office/word/2006/wordml" xmlns:wps="http://schemas.microsoft.com/office/word/2010/wordprocessingShape" mc:Ignorable="w14 w15 w16se w16cid wp14">
   <w:body>
     <w:p>
       <w:pPr>
@@ -121,14 +121,7 @@
           <w:sz w:val="24"/>
           <w:szCs w:val="24"/>
         </w:rPr>
-        <w:t>This proj</w:t>
-      </w:r>
-      <w:r>
-        <w:rPr>
-          <w:sz w:val="24"/>
-          <w:szCs w:val="24"/>
-        </w:rPr>
-        <w:t>ect is to be done individually.</w:t>
+        <w:t>This project is to be done individually.</w:t>
       </w:r>
     </w:p>
     <w:p>
@@ -420,14 +413,7 @@
           <w:sz w:val="24"/>
           <w:szCs w:val="24"/>
         </w:rPr>
-        <w:t xml:space="preserve">Feel free to contact and/or meet with your group </w:t>
-      </w:r>
-      <w:r>
-        <w:rPr>
-          <w:sz w:val="24"/>
-          <w:szCs w:val="24"/>
-        </w:rPr>
-        <w:t>member</w:t>
+        <w:t>Feel free to contact and/or meet with your group member</w:t>
       </w:r>
       <w:r>
         <w:rPr>
@@ -482,14 +468,7 @@
           <w:sz w:val="24"/>
           <w:szCs w:val="24"/>
         </w:rPr>
-        <w:t>You have the option to choose from several final proje</w:t>
-      </w:r>
-      <w:r>
-        <w:rPr>
-          <w:sz w:val="24"/>
-          <w:szCs w:val="24"/>
-        </w:rPr>
-        <w:t>ct ideas and will be expected to implement the following features.</w:t>
+        <w:t>You have the option to choose from several final project ideas and will be expected to implement the following features.</w:t>
       </w:r>
     </w:p>
     <w:p>
@@ -647,14 +626,7 @@
           <w:sz w:val="24"/>
           <w:szCs w:val="24"/>
         </w:rPr>
-        <w:t>Run a local deve</w:t>
-      </w:r>
-      <w:r>
-        <w:rPr>
-          <w:sz w:val="24"/>
-          <w:szCs w:val="24"/>
-        </w:rPr>
-        <w:t>lopment server</w:t>
+        <w:t>Run a local development server</w:t>
       </w:r>
     </w:p>
     <w:p>
@@ -845,23 +817,7 @@
           <w:sz w:val="24"/>
           <w:szCs w:val="24"/>
         </w:rPr>
-        <w:t xml:space="preserve"> should successfully migrate contracts to a locally running ganache-cli test </w:t>
-      </w:r>
-      <w:proofErr w:type="spellStart"/>
-      <w:r>
-        <w:rPr>
-          <w:sz w:val="24"/>
-          <w:szCs w:val="24"/>
-        </w:rPr>
-        <w:t>blockchain</w:t>
-      </w:r>
-      <w:proofErr w:type="spellEnd"/>
-      <w:r>
-        <w:rPr>
-          <w:sz w:val="24"/>
-          <w:szCs w:val="24"/>
-        </w:rPr>
-        <w:t xml:space="preserve"> on port 8545</w:t>
+        <w:t xml:space="preserve"> should successfully migrate contracts to a locally running ganache-cli test blockchain on port 8545</w:t>
       </w:r>
     </w:p>
     <w:p>
@@ -982,14 +938,7 @@
           <w:szCs w:val="24"/>
         </w:rPr>
         <w:tab/>
-        <w:t xml:space="preserve">Smart Contract code </w:t>
-      </w:r>
-      <w:r>
-        <w:rPr>
-          <w:sz w:val="24"/>
-          <w:szCs w:val="24"/>
-        </w:rPr>
-        <w:t>should be commented according to the</w:t>
+        <w:t>Smart Contract code should be commented according to the</w:t>
       </w:r>
       <w:hyperlink r:id="rId6" w:anchor="comments">
         <w:r>
@@ -1016,34 +965,7 @@
           <w:szCs w:val="24"/>
           <w:u w:val="single"/>
         </w:rPr>
-        <w:t>specs in the documen</w:t>
-      </w:r>
-      <w:r>
-        <w:rPr>
-          <w:color w:val="1155CC"/>
-          <w:sz w:val="24"/>
-          <w:szCs w:val="24"/>
-          <w:u w:val="single"/>
-        </w:rPr>
-        <w:t>t</w:t>
-      </w:r>
-      <w:r>
-        <w:rPr>
-          <w:color w:val="1155CC"/>
-          <w:sz w:val="24"/>
-          <w:szCs w:val="24"/>
-          <w:u w:val="single"/>
-        </w:rPr>
-        <w:t>a</w:t>
-      </w:r>
-      <w:r>
-        <w:rPr>
-          <w:color w:val="1155CC"/>
-          <w:sz w:val="24"/>
-          <w:szCs w:val="24"/>
-          <w:u w:val="single"/>
-        </w:rPr>
-        <w:t>tion</w:t>
+        <w:t>specs in the documentation</w:t>
       </w:r>
     </w:p>
     <w:p>
@@ -1203,12 +1125,6 @@
           <w:szCs w:val="24"/>
         </w:rPr>
         <w:tab/>
-      </w:r>
-      <w:r>
-        <w:rPr>
-          <w:sz w:val="24"/>
-          <w:szCs w:val="24"/>
-        </w:rPr>
         <w:t>It can be something as simple as the</w:t>
       </w:r>
       <w:hyperlink r:id="rId7">
@@ -1276,14 +1192,7 @@
           <w:sz w:val="24"/>
           <w:szCs w:val="24"/>
         </w:rPr>
-        <w:t>A document called design_pattern_desicion</w:t>
-      </w:r>
-      <w:r>
-        <w:rPr>
-          <w:sz w:val="24"/>
-          <w:szCs w:val="24"/>
-        </w:rPr>
-        <w:t>s.md that explains why you chose to use the design patterns that you did.</w:t>
+        <w:t>A document called design_pattern_desicions.md that explains why you chose to use the design patterns that you did.</w:t>
       </w:r>
     </w:p>
     <w:p>
@@ -1370,14 +1279,7 @@
           <w:sz w:val="24"/>
           <w:szCs w:val="24"/>
         </w:rPr>
-        <w:t>I</w:t>
-      </w:r>
-      <w:r>
-        <w:rPr>
-          <w:sz w:val="24"/>
-          <w:szCs w:val="24"/>
-        </w:rPr>
-        <w:t xml:space="preserve">mplement/ use a library or an </w:t>
+        <w:t xml:space="preserve">Implement/ use a library or an </w:t>
       </w:r>
       <w:proofErr w:type="spellStart"/>
       <w:r>
@@ -1491,6 +1393,7 @@
         <w:rPr>
           <w:sz w:val="24"/>
           <w:szCs w:val="24"/>
+          <w:highlight w:val="yellow"/>
         </w:rPr>
       </w:pPr>
       <w:proofErr w:type="gramStart"/>
@@ -1513,6 +1416,7 @@
         <w:rPr>
           <w:sz w:val="24"/>
           <w:szCs w:val="24"/>
+          <w:highlight w:val="yellow"/>
         </w:rPr>
         <w:t>User Interface Requirements:</w:t>
       </w:r>
@@ -1523,13 +1427,15 @@
         <w:rPr>
           <w:sz w:val="24"/>
           <w:szCs w:val="24"/>
-        </w:rPr>
-      </w:pPr>
-      <w:proofErr w:type="gramStart"/>
-      <w:r>
-        <w:rPr>
-          <w:sz w:val="24"/>
-          <w:szCs w:val="24"/>
+          <w:highlight w:val="yellow"/>
+        </w:rPr>
+      </w:pPr>
+      <w:proofErr w:type="gramStart"/>
+      <w:r>
+        <w:rPr>
+          <w:sz w:val="24"/>
+          <w:szCs w:val="24"/>
+          <w:highlight w:val="yellow"/>
         </w:rPr>
         <w:t xml:space="preserve">○  </w:t>
       </w:r>
@@ -1537,14 +1443,16 @@
         <w:rPr>
           <w:sz w:val="24"/>
           <w:szCs w:val="24"/>
-        </w:rPr>
-        <w:tab/>
-      </w:r>
-      <w:proofErr w:type="gramEnd"/>
-      <w:r>
-        <w:rPr>
-          <w:sz w:val="24"/>
-          <w:szCs w:val="24"/>
+          <w:highlight w:val="yellow"/>
+        </w:rPr>
+        <w:tab/>
+      </w:r>
+      <w:proofErr w:type="gramEnd"/>
+      <w:r>
+        <w:rPr>
+          <w:sz w:val="24"/>
+          <w:szCs w:val="24"/>
+          <w:highlight w:val="yellow"/>
         </w:rPr>
         <w:t>Run the app on a dev server locally for testing/grading</w:t>
       </w:r>
@@ -1555,13 +1463,15 @@
         <w:rPr>
           <w:sz w:val="24"/>
           <w:szCs w:val="24"/>
-        </w:rPr>
-      </w:pPr>
-      <w:proofErr w:type="gramStart"/>
-      <w:r>
-        <w:rPr>
-          <w:sz w:val="24"/>
-          <w:szCs w:val="24"/>
+          <w:highlight w:val="yellow"/>
+        </w:rPr>
+      </w:pPr>
+      <w:proofErr w:type="gramStart"/>
+      <w:r>
+        <w:rPr>
+          <w:sz w:val="24"/>
+          <w:szCs w:val="24"/>
+          <w:highlight w:val="yellow"/>
         </w:rPr>
         <w:t xml:space="preserve">○  </w:t>
       </w:r>
@@ -1569,14 +1479,16 @@
         <w:rPr>
           <w:sz w:val="24"/>
           <w:szCs w:val="24"/>
-        </w:rPr>
-        <w:tab/>
-      </w:r>
-      <w:proofErr w:type="gramEnd"/>
-      <w:r>
-        <w:rPr>
-          <w:sz w:val="24"/>
-          <w:szCs w:val="24"/>
+          <w:highlight w:val="yellow"/>
+        </w:rPr>
+        <w:tab/>
+      </w:r>
+      <w:proofErr w:type="gramEnd"/>
+      <w:r>
+        <w:rPr>
+          <w:sz w:val="24"/>
+          <w:szCs w:val="24"/>
+          <w:highlight w:val="yellow"/>
         </w:rPr>
         <w:t>You should be able to visit a URL and interact with the application</w:t>
       </w:r>
@@ -1587,13 +1499,15 @@
         <w:rPr>
           <w:sz w:val="24"/>
           <w:szCs w:val="24"/>
-        </w:rPr>
-      </w:pPr>
-      <w:proofErr w:type="gramStart"/>
-      <w:r>
-        <w:rPr>
-          <w:sz w:val="24"/>
-          <w:szCs w:val="24"/>
+          <w:highlight w:val="yellow"/>
+        </w:rPr>
+      </w:pPr>
+      <w:proofErr w:type="gramStart"/>
+      <w:r>
+        <w:rPr>
+          <w:sz w:val="24"/>
+          <w:szCs w:val="24"/>
+          <w:highlight w:val="yellow"/>
         </w:rPr>
         <w:t xml:space="preserve">■  </w:t>
       </w:r>
@@ -1601,14 +1515,16 @@
         <w:rPr>
           <w:sz w:val="24"/>
           <w:szCs w:val="24"/>
-        </w:rPr>
-        <w:tab/>
-      </w:r>
-      <w:proofErr w:type="gramEnd"/>
-      <w:r>
-        <w:rPr>
-          <w:sz w:val="24"/>
-          <w:szCs w:val="24"/>
+          <w:highlight w:val="yellow"/>
+        </w:rPr>
+        <w:tab/>
+      </w:r>
+      <w:proofErr w:type="gramEnd"/>
+      <w:r>
+        <w:rPr>
+          <w:sz w:val="24"/>
+          <w:szCs w:val="24"/>
+          <w:highlight w:val="yellow"/>
         </w:rPr>
         <w:t>App recognizes current account</w:t>
       </w:r>
@@ -1619,13 +1535,15 @@
         <w:rPr>
           <w:sz w:val="24"/>
           <w:szCs w:val="24"/>
-        </w:rPr>
-      </w:pPr>
-      <w:proofErr w:type="gramStart"/>
-      <w:r>
-        <w:rPr>
-          <w:sz w:val="24"/>
-          <w:szCs w:val="24"/>
+          <w:highlight w:val="yellow"/>
+        </w:rPr>
+      </w:pPr>
+      <w:proofErr w:type="gramStart"/>
+      <w:r>
+        <w:rPr>
+          <w:sz w:val="24"/>
+          <w:szCs w:val="24"/>
+          <w:highlight w:val="yellow"/>
         </w:rPr>
         <w:t xml:space="preserve">■  </w:t>
       </w:r>
@@ -1633,14 +1551,16 @@
         <w:rPr>
           <w:sz w:val="24"/>
           <w:szCs w:val="24"/>
-        </w:rPr>
-        <w:tab/>
-      </w:r>
-      <w:proofErr w:type="gramEnd"/>
-      <w:r>
-        <w:rPr>
-          <w:sz w:val="24"/>
-          <w:szCs w:val="24"/>
+          <w:highlight w:val="yellow"/>
+        </w:rPr>
+        <w:tab/>
+      </w:r>
+      <w:proofErr w:type="gramEnd"/>
+      <w:r>
+        <w:rPr>
+          <w:sz w:val="24"/>
+          <w:szCs w:val="24"/>
+          <w:highlight w:val="yellow"/>
         </w:rPr>
         <w:t>S</w:t>
       </w:r>
@@ -1648,6 +1568,7 @@
         <w:rPr>
           <w:sz w:val="24"/>
           <w:szCs w:val="24"/>
+          <w:highlight w:val="yellow"/>
         </w:rPr>
         <w:t xml:space="preserve">ign transactions using </w:t>
       </w:r>
@@ -1656,6 +1577,7 @@
         <w:rPr>
           <w:sz w:val="24"/>
           <w:szCs w:val="24"/>
+          <w:highlight w:val="yellow"/>
         </w:rPr>
         <w:t>MetaMask</w:t>
       </w:r>
@@ -1667,13 +1589,15 @@
         <w:rPr>
           <w:sz w:val="24"/>
           <w:szCs w:val="24"/>
-        </w:rPr>
-      </w:pPr>
-      <w:proofErr w:type="gramStart"/>
-      <w:r>
-        <w:rPr>
-          <w:sz w:val="24"/>
-          <w:szCs w:val="24"/>
+          <w:highlight w:val="yellow"/>
+        </w:rPr>
+      </w:pPr>
+      <w:proofErr w:type="gramStart"/>
+      <w:r>
+        <w:rPr>
+          <w:sz w:val="24"/>
+          <w:szCs w:val="24"/>
+          <w:highlight w:val="yellow"/>
         </w:rPr>
         <w:t xml:space="preserve">■  </w:t>
       </w:r>
@@ -1681,14 +1605,16 @@
         <w:rPr>
           <w:sz w:val="24"/>
           <w:szCs w:val="24"/>
-        </w:rPr>
-        <w:tab/>
-      </w:r>
-      <w:proofErr w:type="gramEnd"/>
-      <w:r>
-        <w:rPr>
-          <w:sz w:val="24"/>
-          <w:szCs w:val="24"/>
+          <w:highlight w:val="yellow"/>
+        </w:rPr>
+        <w:tab/>
+      </w:r>
+      <w:proofErr w:type="gramEnd"/>
+      <w:r>
+        <w:rPr>
+          <w:sz w:val="24"/>
+          <w:szCs w:val="24"/>
+          <w:highlight w:val="yellow"/>
         </w:rPr>
         <w:t>Contract state is updated</w:t>
       </w:r>
@@ -1706,6 +1632,7 @@
         <w:rPr>
           <w:sz w:val="24"/>
           <w:szCs w:val="24"/>
+          <w:highlight w:val="yellow"/>
         </w:rPr>
         <w:t xml:space="preserve">■  </w:t>
       </w:r>
@@ -1713,14 +1640,16 @@
         <w:rPr>
           <w:sz w:val="24"/>
           <w:szCs w:val="24"/>
-        </w:rPr>
-        <w:tab/>
-      </w:r>
-      <w:proofErr w:type="gramEnd"/>
-      <w:r>
-        <w:rPr>
-          <w:sz w:val="24"/>
-          <w:szCs w:val="24"/>
+          <w:highlight w:val="yellow"/>
+        </w:rPr>
+        <w:tab/>
+      </w:r>
+      <w:proofErr w:type="gramEnd"/>
+      <w:r>
+        <w:rPr>
+          <w:sz w:val="24"/>
+          <w:szCs w:val="24"/>
+          <w:highlight w:val="yellow"/>
         </w:rPr>
         <w:t>Update reflected in UI</w:t>
       </w:r>
@@ -1801,14 +1730,7 @@
           <w:sz w:val="24"/>
           <w:szCs w:val="24"/>
         </w:rPr>
-        <w:t>Write 5 tests for eac</w:t>
-      </w:r>
-      <w:r>
-        <w:rPr>
-          <w:sz w:val="24"/>
-          <w:szCs w:val="24"/>
-        </w:rPr>
-        <w:t>h contract you wrote</w:t>
+        <w:t>Write 5 tests for each contract you wrote</w:t>
       </w:r>
     </w:p>
     <w:p>
@@ -1921,6 +1843,7 @@
         <w:rPr>
           <w:sz w:val="24"/>
           <w:szCs w:val="24"/>
+          <w:highlight w:val="yellow"/>
         </w:rPr>
       </w:pPr>
       <w:r>
@@ -1950,6 +1873,7 @@
         <w:rPr>
           <w:sz w:val="24"/>
           <w:szCs w:val="24"/>
+          <w:highlight w:val="yellow"/>
         </w:rPr>
         <w:t>Design Pattern Requirements:</w:t>
       </w:r>
@@ -1960,13 +1884,15 @@
         <w:rPr>
           <w:sz w:val="24"/>
           <w:szCs w:val="24"/>
-        </w:rPr>
-      </w:pPr>
-      <w:proofErr w:type="gramStart"/>
-      <w:r>
-        <w:rPr>
-          <w:sz w:val="24"/>
-          <w:szCs w:val="24"/>
+          <w:highlight w:val="yellow"/>
+        </w:rPr>
+      </w:pPr>
+      <w:proofErr w:type="gramStart"/>
+      <w:r>
+        <w:rPr>
+          <w:sz w:val="24"/>
+          <w:szCs w:val="24"/>
+          <w:highlight w:val="yellow"/>
         </w:rPr>
         <w:lastRenderedPageBreak/>
         <w:t xml:space="preserve">○  </w:t>
@@ -1975,14 +1901,16 @@
         <w:rPr>
           <w:sz w:val="24"/>
           <w:szCs w:val="24"/>
-        </w:rPr>
-        <w:tab/>
-      </w:r>
-      <w:proofErr w:type="gramEnd"/>
-      <w:r>
-        <w:rPr>
-          <w:sz w:val="24"/>
-          <w:szCs w:val="24"/>
+          <w:highlight w:val="yellow"/>
+        </w:rPr>
+        <w:tab/>
+      </w:r>
+      <w:proofErr w:type="gramEnd"/>
+      <w:r>
+        <w:rPr>
+          <w:sz w:val="24"/>
+          <w:szCs w:val="24"/>
+          <w:highlight w:val="yellow"/>
         </w:rPr>
         <w:t>Implement a circuit breaker (emergency stop) pattern</w:t>
       </w:r>
@@ -1993,13 +1921,15 @@
         <w:rPr>
           <w:sz w:val="24"/>
           <w:szCs w:val="24"/>
-        </w:rPr>
-      </w:pPr>
-      <w:proofErr w:type="gramStart"/>
-      <w:r>
-        <w:rPr>
-          <w:sz w:val="24"/>
-          <w:szCs w:val="24"/>
+          <w:highlight w:val="yellow"/>
+        </w:rPr>
+      </w:pPr>
+      <w:proofErr w:type="gramStart"/>
+      <w:r>
+        <w:rPr>
+          <w:sz w:val="24"/>
+          <w:szCs w:val="24"/>
+          <w:highlight w:val="yellow"/>
         </w:rPr>
         <w:t xml:space="preserve">○  </w:t>
       </w:r>
@@ -2007,14 +1937,16 @@
         <w:rPr>
           <w:sz w:val="24"/>
           <w:szCs w:val="24"/>
-        </w:rPr>
-        <w:tab/>
-      </w:r>
-      <w:proofErr w:type="gramEnd"/>
-      <w:r>
-        <w:rPr>
-          <w:sz w:val="24"/>
-          <w:szCs w:val="24"/>
+          <w:highlight w:val="yellow"/>
+        </w:rPr>
+        <w:tab/>
+      </w:r>
+      <w:proofErr w:type="gramEnd"/>
+      <w:r>
+        <w:rPr>
+          <w:sz w:val="24"/>
+          <w:szCs w:val="24"/>
+          <w:highlight w:val="yellow"/>
         </w:rPr>
         <w:t>What other design patterns have you used / not used?</w:t>
       </w:r>
@@ -2025,13 +1957,15 @@
         <w:rPr>
           <w:sz w:val="24"/>
           <w:szCs w:val="24"/>
-        </w:rPr>
-      </w:pPr>
-      <w:proofErr w:type="gramStart"/>
-      <w:r>
-        <w:rPr>
-          <w:sz w:val="24"/>
-          <w:szCs w:val="24"/>
+          <w:highlight w:val="yellow"/>
+        </w:rPr>
+      </w:pPr>
+      <w:proofErr w:type="gramStart"/>
+      <w:r>
+        <w:rPr>
+          <w:sz w:val="24"/>
+          <w:szCs w:val="24"/>
+          <w:highlight w:val="yellow"/>
         </w:rPr>
         <w:t xml:space="preserve">■  </w:t>
       </w:r>
@@ -2039,14 +1973,16 @@
         <w:rPr>
           <w:sz w:val="24"/>
           <w:szCs w:val="24"/>
-        </w:rPr>
-        <w:tab/>
-      </w:r>
-      <w:proofErr w:type="gramEnd"/>
-      <w:r>
-        <w:rPr>
-          <w:sz w:val="24"/>
-          <w:szCs w:val="24"/>
+          <w:highlight w:val="yellow"/>
+        </w:rPr>
+        <w:tab/>
+      </w:r>
+      <w:proofErr w:type="gramEnd"/>
+      <w:r>
+        <w:rPr>
+          <w:sz w:val="24"/>
+          <w:szCs w:val="24"/>
+          <w:highlight w:val="yellow"/>
         </w:rPr>
         <w:t>Why did you choose the patterns that you did?</w:t>
       </w:r>
@@ -2064,6 +2000,7 @@
         <w:rPr>
           <w:sz w:val="24"/>
           <w:szCs w:val="24"/>
+          <w:highlight w:val="yellow"/>
         </w:rPr>
         <w:t xml:space="preserve">■  </w:t>
       </w:r>
@@ -2071,14 +2008,16 @@
         <w:rPr>
           <w:sz w:val="24"/>
           <w:szCs w:val="24"/>
-        </w:rPr>
-        <w:tab/>
-      </w:r>
-      <w:proofErr w:type="gramEnd"/>
-      <w:r>
-        <w:rPr>
-          <w:sz w:val="24"/>
-          <w:szCs w:val="24"/>
+          <w:highlight w:val="yellow"/>
+        </w:rPr>
+        <w:tab/>
+      </w:r>
+      <w:proofErr w:type="gramEnd"/>
+      <w:r>
+        <w:rPr>
+          <w:sz w:val="24"/>
+          <w:szCs w:val="24"/>
+          <w:highlight w:val="yellow"/>
         </w:rPr>
         <w:t>Why not others?</w:t>
       </w:r>
@@ -2159,14 +2098,7 @@
           <w:sz w:val="24"/>
           <w:szCs w:val="24"/>
         </w:rPr>
-        <w:t>Explain what measures you’ve taken to ensure that your contracts are not susceptible to co</w:t>
-      </w:r>
-      <w:r>
-        <w:rPr>
-          <w:sz w:val="24"/>
-          <w:szCs w:val="24"/>
-        </w:rPr>
-        <w:t>mmon attacks</w:t>
+        <w:t>Explain what measures you’ve taken to ensure that your contracts are not susceptible to common attacks</w:t>
       </w:r>
     </w:p>
     <w:p>
@@ -2190,6 +2122,7 @@
         <w:rPr>
           <w:sz w:val="24"/>
           <w:szCs w:val="24"/>
+          <w:highlight w:val="yellow"/>
         </w:rPr>
       </w:pPr>
       <w:proofErr w:type="gramStart"/>
@@ -2212,6 +2145,7 @@
         <w:rPr>
           <w:sz w:val="24"/>
           <w:szCs w:val="24"/>
+          <w:highlight w:val="yellow"/>
         </w:rPr>
         <w:t>Use a library or extend a contract</w:t>
       </w:r>
@@ -2229,6 +2163,7 @@
         <w:rPr>
           <w:sz w:val="24"/>
           <w:szCs w:val="24"/>
+          <w:highlight w:val="yellow"/>
         </w:rPr>
         <w:t xml:space="preserve">○  </w:t>
       </w:r>
@@ -2236,14 +2171,16 @@
         <w:rPr>
           <w:sz w:val="24"/>
           <w:szCs w:val="24"/>
-        </w:rPr>
-        <w:tab/>
-      </w:r>
-      <w:proofErr w:type="gramEnd"/>
-      <w:r>
-        <w:rPr>
-          <w:sz w:val="24"/>
-          <w:szCs w:val="24"/>
+          <w:highlight w:val="yellow"/>
+        </w:rPr>
+        <w:tab/>
+      </w:r>
+      <w:proofErr w:type="gramEnd"/>
+      <w:r>
+        <w:rPr>
+          <w:sz w:val="24"/>
+          <w:szCs w:val="24"/>
+          <w:highlight w:val="yellow"/>
         </w:rPr>
         <w:t xml:space="preserve">Via </w:t>
       </w:r>
@@ -2252,6 +2189,7 @@
         <w:rPr>
           <w:sz w:val="24"/>
           <w:szCs w:val="24"/>
+          <w:highlight w:val="yellow"/>
         </w:rPr>
         <w:t>EthPM</w:t>
       </w:r>
@@ -2260,9 +2198,12 @@
         <w:rPr>
           <w:sz w:val="24"/>
           <w:szCs w:val="24"/>
+          <w:highlight w:val="yellow"/>
         </w:rPr>
         <w:t xml:space="preserve"> or write your own</w:t>
       </w:r>
+      <w:bookmarkStart w:id="0" w:name="_GoBack"/>
+      <w:bookmarkEnd w:id="0"/>
     </w:p>
     <w:p>
       <w:pPr>
@@ -2580,14 +2521,7 @@
           <w:sz w:val="24"/>
           <w:szCs w:val="24"/>
         </w:rPr>
-        <w:t>Integrate w</w:t>
-      </w:r>
-      <w:r>
-        <w:rPr>
-          <w:sz w:val="24"/>
-          <w:szCs w:val="24"/>
-        </w:rPr>
-        <w:t>ith an additional service, maybe even one we did not cover in this class</w:t>
+        <w:t>Integrate with an additional service, maybe even one we did not cover in this class</w:t>
       </w:r>
     </w:p>
     <w:p>
@@ -2688,23 +2622,7 @@
           <w:sz w:val="24"/>
           <w:szCs w:val="24"/>
         </w:rPr>
-        <w:t xml:space="preserve">■      </w:t>
-      </w:r>
-      <w:proofErr w:type="spellStart"/>
-      <w:r>
-        <w:rPr>
-          <w:sz w:val="24"/>
-          <w:szCs w:val="24"/>
-        </w:rPr>
-        <w:t>Ethereum</w:t>
-      </w:r>
-      <w:proofErr w:type="spellEnd"/>
-      <w:r>
-        <w:rPr>
-          <w:sz w:val="24"/>
-          <w:szCs w:val="24"/>
-        </w:rPr>
-        <w:t xml:space="preserve"> Name Service</w:t>
+        <w:t>■      Ethereum Name Service</w:t>
       </w:r>
     </w:p>
     <w:p>
@@ -2723,14 +2641,7 @@
           <w:sz w:val="24"/>
           <w:szCs w:val="24"/>
         </w:rPr>
-        <w:t>A name registered on th</w:t>
-      </w:r>
-      <w:r>
-        <w:rPr>
-          <w:sz w:val="24"/>
-          <w:szCs w:val="24"/>
-        </w:rPr>
-        <w:t>e ENS resolves to the contract, verifiable on rinkeby.etherscan.io/</w:t>
+        <w:t>A name registered on the ENS resolves to the contract, verifiable on rinkeby.etherscan.io/</w:t>
       </w:r>
       <w:proofErr w:type="spellStart"/>
       <w:r>
@@ -2850,14 +2761,139 @@
           <w:sz w:val="24"/>
           <w:szCs w:val="24"/>
         </w:rPr>
-        <w:t xml:space="preserve">In this course, we emphasize </w:t>
-      </w:r>
-      <w:r>
-        <w:rPr>
-          <w:sz w:val="24"/>
-          <w:szCs w:val="24"/>
-        </w:rPr>
-        <w:t xml:space="preserve">functionality and security over style. This is not a course in interface design, it is a course in </w:t>
+        <w:t>In this course, we emphasize functionality and security over style. This is not a course in interface design, it is a course in Ethereum and decentralized application development using Solidity. We want you to demonstrate what you have learned throughout the course. This project should show us that you understand how to write secure smart contracts that follow best practices.</w:t>
+      </w:r>
+    </w:p>
+    <w:p>
+      <w:pPr>
+        <w:rPr>
+          <w:sz w:val="24"/>
+          <w:szCs w:val="24"/>
+        </w:rPr>
+      </w:pPr>
+      <w:r>
+        <w:rPr>
+          <w:sz w:val="24"/>
+          <w:szCs w:val="24"/>
+        </w:rPr>
+        <w:t xml:space="preserve"> </w:t>
+      </w:r>
+    </w:p>
+    <w:p>
+      <w:pPr>
+        <w:rPr>
+          <w:sz w:val="24"/>
+          <w:szCs w:val="24"/>
+        </w:rPr>
+      </w:pPr>
+      <w:r>
+        <w:rPr>
+          <w:sz w:val="24"/>
+          <w:szCs w:val="24"/>
+        </w:rPr>
+        <w:t xml:space="preserve">Building a complex, feature-rich decentralized application is </w:t>
+      </w:r>
+      <w:r>
+        <w:rPr>
+          <w:sz w:val="24"/>
+          <w:szCs w:val="24"/>
+        </w:rPr>
+        <w:t xml:space="preserve">not required to pass the course. </w:t>
+      </w:r>
+    </w:p>
+    <w:p>
+      <w:pPr>
+        <w:rPr>
+          <w:sz w:val="24"/>
+          <w:szCs w:val="24"/>
+        </w:rPr>
+      </w:pPr>
+      <w:r>
+        <w:rPr>
+          <w:sz w:val="24"/>
+          <w:szCs w:val="24"/>
+        </w:rPr>
+        <w:t xml:space="preserve"> </w:t>
+      </w:r>
+    </w:p>
+    <w:p>
+      <w:pPr>
+        <w:rPr>
+          <w:b/>
+          <w:sz w:val="24"/>
+          <w:szCs w:val="24"/>
+        </w:rPr>
+      </w:pPr>
+      <w:r>
+        <w:rPr>
+          <w:b/>
+          <w:sz w:val="24"/>
+          <w:szCs w:val="24"/>
+        </w:rPr>
+        <w:t>Final Project Ideas</w:t>
+      </w:r>
+    </w:p>
+    <w:p>
+      <w:pPr>
+        <w:rPr>
+          <w:sz w:val="24"/>
+          <w:szCs w:val="24"/>
+        </w:rPr>
+      </w:pPr>
+      <w:r>
+        <w:rPr>
+          <w:sz w:val="24"/>
+          <w:szCs w:val="24"/>
+        </w:rPr>
+        <w:t xml:space="preserve">This section outlines the final project ideas and options for the </w:t>
+      </w:r>
+      <w:r>
+        <w:rPr>
+          <w:sz w:val="24"/>
+          <w:szCs w:val="24"/>
+        </w:rPr>
+        <w:t>course.</w:t>
+      </w:r>
+    </w:p>
+    <w:p>
+      <w:pPr>
+        <w:rPr>
+          <w:sz w:val="24"/>
+          <w:szCs w:val="24"/>
+        </w:rPr>
+      </w:pPr>
+    </w:p>
+    <w:p>
+      <w:pPr>
+        <w:ind w:left="360"/>
+        <w:rPr>
+          <w:b/>
+          <w:sz w:val="24"/>
+          <w:szCs w:val="24"/>
+        </w:rPr>
+      </w:pPr>
+      <w:r>
+        <w:rPr>
+          <w:b/>
+          <w:sz w:val="24"/>
+          <w:szCs w:val="24"/>
+        </w:rPr>
+        <w:t>1.    Implement your own idea</w:t>
+      </w:r>
+    </w:p>
+    <w:p>
+      <w:pPr>
+        <w:rPr>
+          <w:sz w:val="24"/>
+          <w:szCs w:val="24"/>
+        </w:rPr>
+      </w:pPr>
+      <w:r>
+        <w:rPr>
+          <w:sz w:val="24"/>
+          <w:szCs w:val="24"/>
+        </w:rPr>
+        <w:t xml:space="preserve">Description: You have the option to create your own </w:t>
       </w:r>
       <w:proofErr w:type="spellStart"/>
       <w:r>
@@ -2865,7 +2901,7 @@
           <w:sz w:val="24"/>
           <w:szCs w:val="24"/>
         </w:rPr>
-        <w:t>Ethereum</w:t>
+        <w:t>dApp</w:t>
       </w:r>
       <w:proofErr w:type="spellEnd"/>
       <w:r>
@@ -2873,14 +2909,7 @@
           <w:sz w:val="24"/>
           <w:szCs w:val="24"/>
         </w:rPr>
-        <w:t xml:space="preserve"> and decentralized application development using Solidity. We want you to demonstrate what you have learned throughout the course. This project shoul</w:t>
-      </w:r>
-      <w:r>
-        <w:rPr>
-          <w:sz w:val="24"/>
-          <w:szCs w:val="24"/>
-        </w:rPr>
-        <w:t>d show us that you understand how to write secure smart contracts that follow best practices.</w:t>
+        <w:t>.</w:t>
       </w:r>
     </w:p>
     <w:p>
@@ -2910,14 +2939,37 @@
           <w:sz w:val="24"/>
           <w:szCs w:val="24"/>
         </w:rPr>
-        <w:t xml:space="preserve">Building a complex, feature-rich decentralized application is </w:t>
-      </w:r>
-      <w:r>
-        <w:rPr>
-          <w:sz w:val="24"/>
-          <w:szCs w:val="24"/>
-        </w:rPr>
-        <w:t xml:space="preserve">not required to pass the course. </w:t>
+        <w:t xml:space="preserve">If you have an idea for a </w:t>
+      </w:r>
+      <w:proofErr w:type="spellStart"/>
+      <w:r>
+        <w:rPr>
+          <w:sz w:val="24"/>
+          <w:szCs w:val="24"/>
+        </w:rPr>
+        <w:t>dApp</w:t>
+      </w:r>
+      <w:proofErr w:type="spellEnd"/>
+      <w:r>
+        <w:rPr>
+          <w:sz w:val="24"/>
+          <w:szCs w:val="24"/>
+        </w:rPr>
+        <w:t xml:space="preserve">, this is a great reason to build (BUIDL) it! You don’t need to build out your entire idea, just make sure that you build enough of it to fulfill the requirements for the project. Remember, </w:t>
+      </w:r>
+      <w:r>
+        <w:rPr>
+          <w:sz w:val="24"/>
+          <w:szCs w:val="24"/>
+        </w:rPr>
+        <w:t>we</w:t>
+      </w:r>
+      <w:r>
+        <w:rPr>
+          <w:sz w:val="24"/>
+          <w:szCs w:val="24"/>
+        </w:rPr>
+        <w:t xml:space="preserve"> are looking for functionality and demonstration of knowledge over style.</w:t>
       </w:r>
     </w:p>
     <w:p>
@@ -2938,6 +2990,52 @@
     <w:p>
       <w:pPr>
         <w:rPr>
+          <w:sz w:val="24"/>
+          <w:szCs w:val="24"/>
+        </w:rPr>
+      </w:pPr>
+      <w:r>
+        <w:rPr>
+          <w:sz w:val="24"/>
+          <w:szCs w:val="24"/>
+        </w:rPr>
+        <w:t xml:space="preserve">Be sure to clearly explain what your </w:t>
+      </w:r>
+      <w:proofErr w:type="spellStart"/>
+      <w:r>
+        <w:rPr>
+          <w:sz w:val="24"/>
+          <w:szCs w:val="24"/>
+        </w:rPr>
+        <w:t>dApp</w:t>
+      </w:r>
+      <w:proofErr w:type="spellEnd"/>
+      <w:r>
+        <w:rPr>
+          <w:sz w:val="24"/>
+          <w:szCs w:val="24"/>
+        </w:rPr>
+        <w:t xml:space="preserve"> is, why you are building it and what the evaluator needs to do to in order to successfully evaluate it in the project README.md.</w:t>
+      </w:r>
+    </w:p>
+    <w:p>
+      <w:pPr>
+        <w:rPr>
+          <w:sz w:val="24"/>
+          <w:szCs w:val="24"/>
+        </w:rPr>
+      </w:pPr>
+      <w:r>
+        <w:rPr>
+          <w:sz w:val="24"/>
+          <w:szCs w:val="24"/>
+        </w:rPr>
+        <w:t xml:space="preserve"> </w:t>
+      </w:r>
+    </w:p>
+    <w:p>
+      <w:pPr>
+        <w:rPr>
           <w:b/>
           <w:sz w:val="24"/>
           <w:szCs w:val="24"/>
@@ -2949,70 +3047,31 @@
           <w:sz w:val="24"/>
           <w:szCs w:val="24"/>
         </w:rPr>
-        <w:t>Final Project Ideas</w:t>
-      </w:r>
-    </w:p>
-    <w:p>
-      <w:pPr>
-        <w:rPr>
-          <w:sz w:val="24"/>
-          <w:szCs w:val="24"/>
-        </w:rPr>
-      </w:pPr>
-      <w:r>
-        <w:rPr>
-          <w:sz w:val="24"/>
-          <w:szCs w:val="24"/>
-        </w:rPr>
-        <w:t xml:space="preserve">This section outlines the final project ideas and options for the </w:t>
-      </w:r>
-      <w:r>
-        <w:rPr>
-          <w:sz w:val="24"/>
-          <w:szCs w:val="24"/>
-        </w:rPr>
-        <w:t>course.</w:t>
-      </w:r>
-    </w:p>
-    <w:p>
-      <w:pPr>
-        <w:rPr>
-          <w:sz w:val="24"/>
-          <w:szCs w:val="24"/>
-        </w:rPr>
-      </w:pPr>
-    </w:p>
-    <w:p>
-      <w:pPr>
-        <w:ind w:left="360"/>
-        <w:rPr>
-          <w:b/>
-          <w:sz w:val="24"/>
-          <w:szCs w:val="24"/>
-        </w:rPr>
-      </w:pPr>
-      <w:r>
-        <w:rPr>
-          <w:b/>
-          <w:sz w:val="24"/>
-          <w:szCs w:val="24"/>
-        </w:rPr>
-        <w:t>1.    Implement your own idea</w:t>
-      </w:r>
-    </w:p>
-    <w:p>
-      <w:pPr>
-        <w:rPr>
-          <w:sz w:val="24"/>
-          <w:szCs w:val="24"/>
-        </w:rPr>
-      </w:pPr>
-      <w:r>
-        <w:rPr>
-          <w:sz w:val="24"/>
-          <w:szCs w:val="24"/>
-        </w:rPr>
-        <w:t xml:space="preserve">Description: You have the option to create your own </w:t>
+        <w:t>User Stories:</w:t>
+      </w:r>
+    </w:p>
+    <w:p>
+      <w:pPr>
+        <w:rPr>
+          <w:sz w:val="24"/>
+          <w:szCs w:val="24"/>
+        </w:rPr>
+      </w:pPr>
+      <w:proofErr w:type="gramStart"/>
+      <w:r>
+        <w:rPr>
+          <w:sz w:val="24"/>
+          <w:szCs w:val="24"/>
+        </w:rPr>
+        <w:t>Creating  several</w:t>
+      </w:r>
+      <w:proofErr w:type="gramEnd"/>
+      <w:r>
+        <w:rPr>
+          <w:sz w:val="24"/>
+          <w:szCs w:val="24"/>
+        </w:rPr>
+        <w:t xml:space="preserve"> user stories can help the evaluator understand what your </w:t>
       </w:r>
       <w:proofErr w:type="spellStart"/>
       <w:r>
@@ -3028,7 +3087,7 @@
           <w:sz w:val="24"/>
           <w:szCs w:val="24"/>
         </w:rPr>
-        <w:t>.</w:t>
+        <w:t xml:space="preserve"> is and how potential users are supposed to interact with it.</w:t>
       </w:r>
     </w:p>
     <w:p>
@@ -3058,213 +3117,7 @@
           <w:sz w:val="24"/>
           <w:szCs w:val="24"/>
         </w:rPr>
-        <w:t xml:space="preserve">If you have an idea for a </w:t>
-      </w:r>
-      <w:proofErr w:type="spellStart"/>
-      <w:r>
-        <w:rPr>
-          <w:sz w:val="24"/>
-          <w:szCs w:val="24"/>
-        </w:rPr>
-        <w:t>dApp</w:t>
-      </w:r>
-      <w:proofErr w:type="spellEnd"/>
-      <w:r>
-        <w:rPr>
-          <w:sz w:val="24"/>
-          <w:szCs w:val="24"/>
-        </w:rPr>
-        <w:t>, this is a great reason to build (BUIDL) it! You don’t need to build out your entire idea, just make sure that you build enough of it t</w:t>
-      </w:r>
-      <w:r>
-        <w:rPr>
-          <w:sz w:val="24"/>
-          <w:szCs w:val="24"/>
-        </w:rPr>
-        <w:t xml:space="preserve">o fulfill the requirements for the project. Remember, </w:t>
-      </w:r>
-      <w:r>
-        <w:rPr>
-          <w:sz w:val="24"/>
-          <w:szCs w:val="24"/>
-        </w:rPr>
-        <w:t>we</w:t>
-      </w:r>
-      <w:r>
-        <w:rPr>
-          <w:sz w:val="24"/>
-          <w:szCs w:val="24"/>
-        </w:rPr>
-        <w:t xml:space="preserve"> are looking for functionality and demonstration of knowledge over style.</w:t>
-      </w:r>
-    </w:p>
-    <w:p>
-      <w:pPr>
-        <w:rPr>
-          <w:sz w:val="24"/>
-          <w:szCs w:val="24"/>
-        </w:rPr>
-      </w:pPr>
-      <w:r>
-        <w:rPr>
-          <w:sz w:val="24"/>
-          <w:szCs w:val="24"/>
-        </w:rPr>
-        <w:t xml:space="preserve"> </w:t>
-      </w:r>
-    </w:p>
-    <w:p>
-      <w:pPr>
-        <w:rPr>
-          <w:sz w:val="24"/>
-          <w:szCs w:val="24"/>
-        </w:rPr>
-      </w:pPr>
-      <w:r>
-        <w:rPr>
-          <w:sz w:val="24"/>
-          <w:szCs w:val="24"/>
-        </w:rPr>
-        <w:t xml:space="preserve">Be sure to clearly explain what your </w:t>
-      </w:r>
-      <w:proofErr w:type="spellStart"/>
-      <w:r>
-        <w:rPr>
-          <w:sz w:val="24"/>
-          <w:szCs w:val="24"/>
-        </w:rPr>
-        <w:t>dApp</w:t>
-      </w:r>
-      <w:proofErr w:type="spellEnd"/>
-      <w:r>
-        <w:rPr>
-          <w:sz w:val="24"/>
-          <w:szCs w:val="24"/>
-        </w:rPr>
-        <w:t xml:space="preserve"> is, why you are building it</w:t>
-      </w:r>
-      <w:r>
-        <w:rPr>
-          <w:sz w:val="24"/>
-          <w:szCs w:val="24"/>
-        </w:rPr>
-        <w:t xml:space="preserve"> and what the evaluator needs to do to in order</w:t>
-      </w:r>
-      <w:r>
-        <w:rPr>
-          <w:sz w:val="24"/>
-          <w:szCs w:val="24"/>
-        </w:rPr>
-        <w:t xml:space="preserve"> to successfully evaluate it in the project README.md.</w:t>
-      </w:r>
-    </w:p>
-    <w:p>
-      <w:pPr>
-        <w:rPr>
-          <w:sz w:val="24"/>
-          <w:szCs w:val="24"/>
-        </w:rPr>
-      </w:pPr>
-      <w:r>
-        <w:rPr>
-          <w:sz w:val="24"/>
-          <w:szCs w:val="24"/>
-        </w:rPr>
-        <w:t xml:space="preserve"> </w:t>
-      </w:r>
-    </w:p>
-    <w:p>
-      <w:pPr>
-        <w:rPr>
-          <w:b/>
-          <w:sz w:val="24"/>
-          <w:szCs w:val="24"/>
-        </w:rPr>
-      </w:pPr>
-      <w:r>
-        <w:rPr>
-          <w:b/>
-          <w:sz w:val="24"/>
-          <w:szCs w:val="24"/>
-        </w:rPr>
-        <w:t>User Stories:</w:t>
-      </w:r>
-    </w:p>
-    <w:p>
-      <w:pPr>
-        <w:rPr>
-          <w:sz w:val="24"/>
-          <w:szCs w:val="24"/>
-        </w:rPr>
-      </w:pPr>
-      <w:proofErr w:type="gramStart"/>
-      <w:r>
-        <w:rPr>
-          <w:sz w:val="24"/>
-          <w:szCs w:val="24"/>
-        </w:rPr>
-        <w:t>Creating  several</w:t>
-      </w:r>
-      <w:proofErr w:type="gramEnd"/>
-      <w:r>
-        <w:rPr>
-          <w:sz w:val="24"/>
-          <w:szCs w:val="24"/>
-        </w:rPr>
-        <w:t xml:space="preserve"> user stories can help the evaluator understand what your </w:t>
-      </w:r>
-      <w:proofErr w:type="spellStart"/>
-      <w:r>
-        <w:rPr>
-          <w:sz w:val="24"/>
-          <w:szCs w:val="24"/>
-        </w:rPr>
-        <w:t>dApp</w:t>
-      </w:r>
-      <w:proofErr w:type="spellEnd"/>
-      <w:r>
-        <w:rPr>
-          <w:sz w:val="24"/>
-          <w:szCs w:val="24"/>
-        </w:rPr>
-        <w:t xml:space="preserve"> is and how potential users are supposed to interact with it.</w:t>
-      </w:r>
-    </w:p>
-    <w:p>
-      <w:pPr>
-        <w:rPr>
-          <w:sz w:val="24"/>
-          <w:szCs w:val="24"/>
-        </w:rPr>
-      </w:pPr>
-      <w:r>
-        <w:rPr>
-          <w:sz w:val="24"/>
-          <w:szCs w:val="24"/>
-        </w:rPr>
-        <w:t xml:space="preserve"> </w:t>
-      </w:r>
-    </w:p>
-    <w:p>
-      <w:pPr>
-        <w:rPr>
-          <w:sz w:val="24"/>
-          <w:szCs w:val="24"/>
-        </w:rPr>
-      </w:pPr>
-      <w:r>
-        <w:rPr>
-          <w:sz w:val="24"/>
-          <w:szCs w:val="24"/>
-        </w:rPr>
-        <w:t>User stories outline how users will interact with the application. They should be descriptions of end goals of the application rat</w:t>
-      </w:r>
-      <w:r>
-        <w:rPr>
-          <w:sz w:val="24"/>
-          <w:szCs w:val="24"/>
-        </w:rPr>
-        <w:t>her than descriptions of features.</w:t>
+        <w:t>User stories outline how users will interact with the application. They should be descriptions of end goals of the application rather than descriptions of features.</w:t>
       </w:r>
     </w:p>
     <w:p>
@@ -3502,23 +3355,7 @@
           <w:sz w:val="24"/>
           <w:szCs w:val="24"/>
         </w:rPr>
-        <w:t xml:space="preserve">Description: Create an online marketplace that operates on the </w:t>
-      </w:r>
-      <w:proofErr w:type="spellStart"/>
-      <w:r>
-        <w:rPr>
-          <w:sz w:val="24"/>
-          <w:szCs w:val="24"/>
-        </w:rPr>
-        <w:t>blockchain</w:t>
-      </w:r>
-      <w:proofErr w:type="spellEnd"/>
-      <w:r>
-        <w:rPr>
-          <w:sz w:val="24"/>
-          <w:szCs w:val="24"/>
-        </w:rPr>
-        <w:t>.</w:t>
+        <w:t>Description: Create an online marketplace that operates on the blockchain.</w:t>
       </w:r>
     </w:p>
     <w:p>
@@ -3564,14 +3401,7 @@
           <w:sz w:val="24"/>
           <w:szCs w:val="24"/>
         </w:rPr>
-        <w:t xml:space="preserve"> a list of stores</w:t>
-      </w:r>
-      <w:r>
-        <w:rPr>
-          <w:sz w:val="24"/>
-          <w:szCs w:val="24"/>
-        </w:rPr>
-        <w:t xml:space="preserve"> on a central marketplace where shoppers can purchase goods posted by the store owners.</w:t>
+        <w:t xml:space="preserve"> a list of stores on a central marketplace where shoppers can purchase goods posted by the store owners.</w:t>
       </w:r>
     </w:p>
     <w:p>
@@ -3601,14 +3431,7 @@
           <w:sz w:val="24"/>
           <w:szCs w:val="24"/>
         </w:rPr>
-        <w:t>The central marketplace is managed by a group of administrators. Admins allow store owners to add stores to the marketplace. Store owners can manage their store’s inv</w:t>
-      </w:r>
-      <w:r>
-        <w:rPr>
-          <w:sz w:val="24"/>
-          <w:szCs w:val="24"/>
-        </w:rPr>
-        <w:t xml:space="preserve">entory and funds. Shoppers can visit stores and purchase goods that are in stock using cryptocurrency. </w:t>
+        <w:t xml:space="preserve">The central marketplace is managed by a group of administrators. Admins allow store owners to add stores to the marketplace. Store owners can manage their store’s inventory and funds. Shoppers can visit stores and purchase goods that are in stock using cryptocurrency. </w:t>
       </w:r>
     </w:p>
     <w:p>
@@ -3653,14 +3476,7 @@
           <w:sz w:val="24"/>
           <w:szCs w:val="24"/>
         </w:rPr>
-        <w:t>An administrator opens the web app. The web app reads the address and identifies that the user is an admin, showing them admin only func</w:t>
-      </w:r>
-      <w:r>
-        <w:rPr>
-          <w:sz w:val="24"/>
-          <w:szCs w:val="24"/>
-        </w:rPr>
-        <w:t>tions, such as managing store owners. An admin adds an address to the list of approved store owners, so if the owner of that address logs into the app, they have access to the store owner functions.</w:t>
+        <w:t>An administrator opens the web app. The web app reads the address and identifies that the user is an admin, showing them admin only functions, such as managing store owners. An admin adds an address to the list of approved store owners, so if the owner of that address logs into the app, they have access to the store owner functions.</w:t>
       </w:r>
     </w:p>
     <w:p>
@@ -3690,21 +3506,7 @@
           <w:sz w:val="24"/>
           <w:szCs w:val="24"/>
         </w:rPr>
-        <w:t xml:space="preserve">An approved store owner logs into the app. The web app </w:t>
-      </w:r>
-      <w:r>
-        <w:rPr>
-          <w:sz w:val="24"/>
-          <w:szCs w:val="24"/>
-        </w:rPr>
-        <w:t xml:space="preserve">recognizes their address and identifies them as a store owner. They are shown the store owner functions. They can create a new storefront that will be displayed on the marketplace. They can also see the storefronts that they have already created. They can </w:t>
-      </w:r>
-      <w:r>
-        <w:rPr>
-          <w:sz w:val="24"/>
-          <w:szCs w:val="24"/>
-        </w:rPr>
-        <w:t>click on a storefront to manage it. They can add/remove products to the storefront or change any of the products’ prices. They can also withdraw any funds that the store has collected from sales.</w:t>
+        <w:t>An approved store owner logs into the app. The web app recognizes their address and identifies them as a store owner. They are shown the store owner functions. They can create a new storefront that will be displayed on the marketplace. They can also see the storefronts that they have already created. They can click on a storefront to manage it. They can add/remove products to the storefront or change any of the products’ prices. They can also withdraw any funds that the store has collected from sales.</w:t>
       </w:r>
     </w:p>
     <w:p>
@@ -3734,21 +3536,7 @@
           <w:sz w:val="24"/>
           <w:szCs w:val="24"/>
         </w:rPr>
-        <w:t xml:space="preserve">A shopper logs into the app. The web app does not recognize their address so they are shown the generic shopper application. From the main page they can browse all of the storefronts that have been created in the marketplace. Clicking on a storefront will </w:t>
-      </w:r>
-      <w:r>
-        <w:rPr>
-          <w:sz w:val="24"/>
-          <w:szCs w:val="24"/>
-        </w:rPr>
-        <w:t>take them to a product page. They can see a list of products offered by the store, including their price and quantity. Shoppers can purchase a product, which will debit their account and send it to the store. The quantity of the item in the store’s invento</w:t>
-      </w:r>
-      <w:r>
-        <w:rPr>
-          <w:sz w:val="24"/>
-          <w:szCs w:val="24"/>
-        </w:rPr>
-        <w:t>ry will be reduced by the appropriate amount.</w:t>
+        <w:t>A shopper logs into the app. The web app does not recognize their address so they are shown the generic shopper application. From the main page they can browse all of the storefronts that have been created in the marketplace. Clicking on a storefront will take them to a product page. They can see a list of products offered by the store, including their price and quantity. Shoppers can purchase a product, which will debit their account and send it to the store. The quantity of the item in the store’s inventory will be reduced by the appropriate amount.</w:t>
       </w:r>
     </w:p>
     <w:p>
@@ -3843,14 +3631,7 @@
           <w:sz w:val="24"/>
           <w:szCs w:val="24"/>
         </w:rPr>
-        <w:t>Give store ow</w:t>
-      </w:r>
-      <w:r>
-        <w:rPr>
-          <w:sz w:val="24"/>
-          <w:szCs w:val="24"/>
-        </w:rPr>
-        <w:t>ners the option to accept any ERC-20 token</w:t>
+        <w:t>Give store owners the option to accept any ERC-20 token</w:t>
       </w:r>
     </w:p>
     <w:p>
@@ -4140,14 +3921,7 @@
           <w:sz w:val="24"/>
           <w:szCs w:val="24"/>
         </w:rPr>
-        <w:t>A user logs into the web a</w:t>
-      </w:r>
-      <w:r>
-        <w:rPr>
-          <w:sz w:val="24"/>
-          <w:szCs w:val="24"/>
-        </w:rPr>
-        <w:t>pp. The user can upload some data (pictures/video) to the app, as well as add a list of tags indicating the contents of the data.</w:t>
+        <w:t>A user logs into the web app. The user can upload some data (pictures/video) to the app, as well as add a list of tags indicating the contents of the data.</w:t>
       </w:r>
     </w:p>
     <w:p>
@@ -4207,14 +3981,7 @@
           <w:sz w:val="24"/>
           <w:szCs w:val="24"/>
         </w:rPr>
-        <w:t>Users can retrieve necessar</w:t>
-      </w:r>
-      <w:r>
-        <w:rPr>
-          <w:sz w:val="24"/>
-          <w:szCs w:val="24"/>
-        </w:rPr>
-        <w:t>y reference data about their uploaded items to allow other people to verify the data authenticity.</w:t>
+        <w:t>Users can retrieve necessary reference data about their uploaded items to allow other people to verify the data authenticity.</w:t>
       </w:r>
     </w:p>
     <w:p>
@@ -4268,14 +4035,7 @@
           <w:szCs w:val="24"/>
         </w:rPr>
         <w:tab/>
-        <w:t>Make your app mobile friendly, so that people can interact with it</w:t>
-      </w:r>
-      <w:r>
-        <w:rPr>
-          <w:sz w:val="24"/>
-          <w:szCs w:val="24"/>
-        </w:rPr>
-        <w:t xml:space="preserve"> using a web3 enabled mobile browser such as</w:t>
+        <w:t>Make your app mobile friendly, so that people can interact with it using a web3 enabled mobile browser such as</w:t>
       </w:r>
       <w:hyperlink r:id="rId13">
         <w:r>
@@ -4363,14 +4123,7 @@
           <w:sz w:val="24"/>
           <w:szCs w:val="24"/>
         </w:rPr>
-        <w:t xml:space="preserve">Allow </w:t>
-      </w:r>
-      <w:r>
-        <w:rPr>
-          <w:sz w:val="24"/>
-          <w:szCs w:val="24"/>
-        </w:rPr>
-        <w:t>people to take photos with their mobile device and upload them from there</w:t>
+        <w:t>Allow people to take photos with their mobile device and upload them from there</w:t>
       </w:r>
     </w:p>
     <w:p>
@@ -4548,8 +4301,6 @@
           <w:szCs w:val="24"/>
         </w:rPr>
       </w:pPr>
-      <w:bookmarkStart w:id="0" w:name="_GoBack"/>
-      <w:bookmarkEnd w:id="0"/>
     </w:p>
     <w:p>
       <w:pPr>
@@ -4698,14 +4449,7 @@
           <w:sz w:val="24"/>
           <w:szCs w:val="24"/>
         </w:rPr>
-        <w:t>As a job poster, I can create a new bounty. I will set a bounty description and include the amount to be paid for a successful submission. I am able to view a list of bounties that I have already posted. By clicking on a bounty, I can review submissions th</w:t>
-      </w:r>
-      <w:r>
-        <w:rPr>
-          <w:sz w:val="24"/>
-          <w:szCs w:val="24"/>
-        </w:rPr>
-        <w:t>at have been proposed. I can accept or reject the submitted work. Accepting proposed work will pay the submitter the deposited amount.</w:t>
+        <w:t>As a job poster, I can create a new bounty. I will set a bounty description and include the amount to be paid for a successful submission. I am able to view a list of bounties that I have already posted. By clicking on a bounty, I can review submissions that have been proposed. I can accept or reject the submitted work. Accepting proposed work will pay the submitter the deposited amount.</w:t>
       </w:r>
     </w:p>
     <w:p>
@@ -4765,14 +4509,7 @@
           <w:sz w:val="24"/>
           <w:szCs w:val="24"/>
         </w:rPr>
-        <w:t>Here are some suggestions for additional components tha</w:t>
-      </w:r>
-      <w:r>
-        <w:rPr>
-          <w:sz w:val="24"/>
-          <w:szCs w:val="24"/>
-        </w:rPr>
-        <w:t>t your project could include:</w:t>
+        <w:t>Here are some suggestions for additional components that your project could include:</w:t>
       </w:r>
     </w:p>
     <w:p>
@@ -4925,14 +4662,7 @@
           <w:sz w:val="24"/>
           <w:szCs w:val="24"/>
         </w:rPr>
-        <w:t>Include the deployed contract add</w:t>
-      </w:r>
-      <w:r>
-        <w:rPr>
-          <w:sz w:val="24"/>
-          <w:szCs w:val="24"/>
-        </w:rPr>
-        <w:t>ress so people can interact with it</w:t>
+        <w:t>Include the deployed contract address so people can interact with it</w:t>
       </w:r>
     </w:p>
     <w:p>
@@ -5055,7 +4785,7 @@
 </file>
 
 <file path=word/numbering.xml><?xml version="1.0" encoding="utf-8"?>
-<w:numbering xmlns:wpc="http://schemas.microsoft.com/office/word/2010/wordprocessingCanvas" xmlns:cx="http://schemas.microsoft.com/office/drawing/2014/chartex" xmlns:cx1="http://schemas.microsoft.com/office/drawing/2015/9/8/chartex" xmlns:mc="http://schemas.openxmlformats.org/markup-compatibility/2006" xmlns:o="urn:schemas-microsoft-com:office:office" xmlns:r="http://schemas.openxmlformats.org/officeDocument/2006/relationships" xmlns:m="http://schemas.openxmlformats.org/officeDocument/2006/math" xmlns:v="urn:schemas-microsoft-com:vml" xmlns:wp14="http://schemas.microsoft.com/office/word/2010/wordprocessingDrawing" xmlns:wp="http://schemas.openxmlformats.org/drawingml/2006/wordprocessingDrawing" xmlns:w10="urn:schemas-microsoft-com:office:word" xmlns:w="http://schemas.openxmlformats.org/wordprocessingml/2006/main" xmlns:w14="http://schemas.microsoft.com/office/word/2010/wordml" xmlns:w15="http://schemas.microsoft.com/office/word/2012/wordml" xmlns:w16se="http://schemas.microsoft.com/office/word/2015/wordml/symex" xmlns:wpg="http://schemas.microsoft.com/office/word/2010/wordprocessingGroup" xmlns:wpi="http://schemas.microsoft.com/office/word/2010/wordprocessingInk" xmlns:wne="http://schemas.microsoft.com/office/word/2006/wordml" xmlns:wps="http://schemas.microsoft.com/office/word/2010/wordprocessingShape" mc:Ignorable="w14 w15 w16se wp14">
+<w:numbering xmlns:wpc="http://schemas.microsoft.com/office/word/2010/wordprocessingCanvas" xmlns:cx="http://schemas.microsoft.com/office/drawing/2014/chartex" xmlns:cx1="http://schemas.microsoft.com/office/drawing/2015/9/8/chartex" xmlns:cx2="http://schemas.microsoft.com/office/drawing/2015/10/21/chartex" xmlns:cx3="http://schemas.microsoft.com/office/drawing/2016/5/9/chartex" xmlns:cx4="http://schemas.microsoft.com/office/drawing/2016/5/10/chartex" xmlns:cx5="http://schemas.microsoft.com/office/drawing/2016/5/11/chartex" xmlns:cx6="http://schemas.microsoft.com/office/drawing/2016/5/12/chartex" xmlns:cx7="http://schemas.microsoft.com/office/drawing/2016/5/13/chartex" xmlns:cx8="http://schemas.microsoft.com/office/drawing/2016/5/14/chartex" xmlns:mc="http://schemas.openxmlformats.org/markup-compatibility/2006" xmlns:aink="http://schemas.microsoft.com/office/drawing/2016/ink" xmlns:am3d="http://schemas.microsoft.com/office/drawing/2017/model3d" xmlns:o="urn:schemas-microsoft-com:office:office" xmlns:r="http://schemas.openxmlformats.org/officeDocument/2006/relationships" xmlns:m="http://schemas.openxmlformats.org/officeDocument/2006/math" xmlns:v="urn:schemas-microsoft-com:vml" xmlns:wp14="http://schemas.microsoft.com/office/word/2010/wordprocessingDrawing" xmlns:wp="http://schemas.openxmlformats.org/drawingml/2006/wordprocessingDrawing" xmlns:w10="urn:schemas-microsoft-com:office:word" xmlns:w="http://schemas.openxmlformats.org/wordprocessingml/2006/main" xmlns:w14="http://schemas.microsoft.com/office/word/2010/wordml" xmlns:w15="http://schemas.microsoft.com/office/word/2012/wordml" xmlns:w16cid="http://schemas.microsoft.com/office/word/2016/wordml/cid" xmlns:w16se="http://schemas.microsoft.com/office/word/2015/wordml/symex" xmlns:wpg="http://schemas.microsoft.com/office/word/2010/wordprocessingGroup" xmlns:wpi="http://schemas.microsoft.com/office/word/2010/wordprocessingInk" xmlns:wne="http://schemas.microsoft.com/office/word/2006/wordml" xmlns:wps="http://schemas.microsoft.com/office/word/2010/wordprocessingShape" mc:Ignorable="w14 w15 w16se w16cid wp14">
   <w:abstractNum w:abstractNumId="0" w15:restartNumberingAfterBreak="0">
     <w:nsid w:val="0CF83FFC"/>
     <w:multiLevelType w:val="multilevel"/>
@@ -5524,7 +5254,7 @@
 </file>
 
 <file path=word/styles.xml><?xml version="1.0" encoding="utf-8"?>
-<w:styles xmlns:mc="http://schemas.openxmlformats.org/markup-compatibility/2006" xmlns:r="http://schemas.openxmlformats.org/officeDocument/2006/relationships" xmlns:w="http://schemas.openxmlformats.org/wordprocessingml/2006/main" xmlns:w14="http://schemas.microsoft.com/office/word/2010/wordml" xmlns:w15="http://schemas.microsoft.com/office/word/2012/wordml" xmlns:w16se="http://schemas.microsoft.com/office/word/2015/wordml/symex" mc:Ignorable="w14 w15 w16se">
+<w:styles xmlns:mc="http://schemas.openxmlformats.org/markup-compatibility/2006" xmlns:r="http://schemas.openxmlformats.org/officeDocument/2006/relationships" xmlns:w="http://schemas.openxmlformats.org/wordprocessingml/2006/main" xmlns:w14="http://schemas.microsoft.com/office/word/2010/wordml" xmlns:w15="http://schemas.microsoft.com/office/word/2012/wordml" xmlns:w16cid="http://schemas.microsoft.com/office/word/2016/wordml/cid" xmlns:w16se="http://schemas.microsoft.com/office/word/2015/wordml/symex" mc:Ignorable="w14 w15 w16se w16cid">
   <w:docDefaults>
     <w:rPrDefault>
       <w:rPr>
@@ -5540,7 +5270,7 @@
       </w:pPr>
     </w:pPrDefault>
   </w:docDefaults>
-  <w:latentStyles w:defLockedState="0" w:defUIPriority="99" w:defSemiHidden="0" w:defUnhideWhenUsed="0" w:defQFormat="0" w:count="371">
+  <w:latentStyles w:defLockedState="0" w:defUIPriority="99" w:defSemiHidden="0" w:defUnhideWhenUsed="0" w:defQFormat="0" w:count="376">
     <w:lsdException w:name="Normal" w:uiPriority="0" w:qFormat="1"/>
     <w:lsdException w:name="heading 1" w:uiPriority="9" w:qFormat="1"/>
     <w:lsdException w:name="heading 2" w:semiHidden="1" w:uiPriority="9" w:unhideWhenUsed="1" w:qFormat="1"/>
@@ -5646,7 +5376,6 @@
     <w:lsdException w:name="HTML Sample" w:semiHidden="1" w:unhideWhenUsed="1"/>
     <w:lsdException w:name="HTML Typewriter" w:semiHidden="1" w:unhideWhenUsed="1"/>
     <w:lsdException w:name="HTML Variable" w:semiHidden="1" w:unhideWhenUsed="1"/>
-    <w:lsdException w:name="Normal Table" w:semiHidden="1" w:unhideWhenUsed="1"/>
     <w:lsdException w:name="annotation subject" w:semiHidden="1" w:unhideWhenUsed="1"/>
     <w:lsdException w:name="No List" w:semiHidden="1" w:unhideWhenUsed="1"/>
     <w:lsdException w:name="Outline List 1" w:semiHidden="1" w:unhideWhenUsed="1"/>
@@ -5689,11 +5418,8 @@
     <w:lsdException w:name="Table Contemporary" w:semiHidden="1" w:unhideWhenUsed="1"/>
     <w:lsdException w:name="Table Elegant" w:semiHidden="1" w:unhideWhenUsed="1"/>
     <w:lsdException w:name="Table Professional" w:semiHidden="1" w:unhideWhenUsed="1"/>
-    <w:lsdException w:name="Table Subtle 1" w:semiHidden="1" w:unhideWhenUsed="1"/>
     <w:lsdException w:name="Table Subtle 2" w:semiHidden="1" w:unhideWhenUsed="1"/>
     <w:lsdException w:name="Table Web 1" w:semiHidden="1" w:unhideWhenUsed="1"/>
-    <w:lsdException w:name="Table Web 2" w:semiHidden="1" w:unhideWhenUsed="1"/>
-    <w:lsdException w:name="Table Web 3" w:semiHidden="1" w:unhideWhenUsed="1"/>
     <w:lsdException w:name="Balloon Text" w:semiHidden="1" w:unhideWhenUsed="1"/>
     <w:lsdException w:name="Table Grid" w:uiPriority="39"/>
     <w:lsdException w:name="Table Theme" w:semiHidden="1" w:unhideWhenUsed="1"/>
@@ -5912,14 +5638,19 @@
     <w:lsdException w:name="List Table 5 Dark Accent 6" w:uiPriority="50"/>
     <w:lsdException w:name="List Table 6 Colorful Accent 6" w:uiPriority="51"/>
     <w:lsdException w:name="List Table 7 Colorful Accent 6" w:uiPriority="52"/>
+    <w:lsdException w:name="Mention" w:semiHidden="1" w:unhideWhenUsed="1"/>
+    <w:lsdException w:name="Smart Hyperlink" w:semiHidden="1" w:unhideWhenUsed="1"/>
+    <w:lsdException w:name="Hashtag" w:semiHidden="1" w:unhideWhenUsed="1"/>
+    <w:lsdException w:name="Unresolved Mention" w:semiHidden="1" w:unhideWhenUsed="1"/>
+    <w:lsdException w:name="Smart Link" w:semiHidden="1" w:unhideWhenUsed="1"/>
   </w:latentStyles>
-  <w:style w:type="paragraph" w:default="1" w:styleId="Normal">
+  <w:style w:type="paragraph" w:default="1" w:styleId="a">
     <w:name w:val="Normal"/>
   </w:style>
-  <w:style w:type="paragraph" w:styleId="Heading1">
+  <w:style w:type="paragraph" w:styleId="1">
     <w:name w:val="heading 1"/>
-    <w:basedOn w:val="Normal"/>
-    <w:next w:val="Normal"/>
+    <w:basedOn w:val="a"/>
+    <w:next w:val="a"/>
     <w:pPr>
       <w:keepNext/>
       <w:keepLines/>
@@ -5931,10 +5662,10 @@
       <w:szCs w:val="40"/>
     </w:rPr>
   </w:style>
-  <w:style w:type="paragraph" w:styleId="Heading2">
+  <w:style w:type="paragraph" w:styleId="2">
     <w:name w:val="heading 2"/>
-    <w:basedOn w:val="Normal"/>
-    <w:next w:val="Normal"/>
+    <w:basedOn w:val="a"/>
+    <w:next w:val="a"/>
     <w:pPr>
       <w:keepNext/>
       <w:keepLines/>
@@ -5946,10 +5677,10 @@
       <w:szCs w:val="32"/>
     </w:rPr>
   </w:style>
-  <w:style w:type="paragraph" w:styleId="Heading3">
+  <w:style w:type="paragraph" w:styleId="3">
     <w:name w:val="heading 3"/>
-    <w:basedOn w:val="Normal"/>
-    <w:next w:val="Normal"/>
+    <w:basedOn w:val="a"/>
+    <w:next w:val="a"/>
     <w:pPr>
       <w:keepNext/>
       <w:keepLines/>
@@ -5962,10 +5693,10 @@
       <w:szCs w:val="28"/>
     </w:rPr>
   </w:style>
-  <w:style w:type="paragraph" w:styleId="Heading4">
+  <w:style w:type="paragraph" w:styleId="4">
     <w:name w:val="heading 4"/>
-    <w:basedOn w:val="Normal"/>
-    <w:next w:val="Normal"/>
+    <w:basedOn w:val="a"/>
+    <w:next w:val="a"/>
     <w:pPr>
       <w:keepNext/>
       <w:keepLines/>
@@ -5978,10 +5709,10 @@
       <w:szCs w:val="24"/>
     </w:rPr>
   </w:style>
-  <w:style w:type="paragraph" w:styleId="Heading5">
+  <w:style w:type="paragraph" w:styleId="5">
     <w:name w:val="heading 5"/>
-    <w:basedOn w:val="Normal"/>
-    <w:next w:val="Normal"/>
+    <w:basedOn w:val="a"/>
+    <w:next w:val="a"/>
     <w:pPr>
       <w:keepNext/>
       <w:keepLines/>
@@ -5992,10 +5723,10 @@
       <w:color w:val="666666"/>
     </w:rPr>
   </w:style>
-  <w:style w:type="paragraph" w:styleId="Heading6">
+  <w:style w:type="paragraph" w:styleId="6">
     <w:name w:val="heading 6"/>
-    <w:basedOn w:val="Normal"/>
-    <w:next w:val="Normal"/>
+    <w:basedOn w:val="a"/>
+    <w:next w:val="a"/>
     <w:pPr>
       <w:keepNext/>
       <w:keepLines/>
@@ -6007,13 +5738,13 @@
       <w:color w:val="666666"/>
     </w:rPr>
   </w:style>
-  <w:style w:type="character" w:default="1" w:styleId="DefaultParagraphFont">
+  <w:style w:type="character" w:default="1" w:styleId="a0">
     <w:name w:val="Default Paragraph Font"/>
     <w:uiPriority w:val="1"/>
     <w:semiHidden/>
     <w:unhideWhenUsed/>
   </w:style>
-  <w:style w:type="table" w:default="1" w:styleId="TableNormal">
+  <w:style w:type="table" w:default="1" w:styleId="a1">
     <w:name w:val="Normal Table"/>
     <w:uiPriority w:val="99"/>
     <w:semiHidden/>
@@ -6028,16 +5759,16 @@
       </w:tblCellMar>
     </w:tblPr>
   </w:style>
-  <w:style w:type="numbering" w:default="1" w:styleId="NoList">
+  <w:style w:type="numbering" w:default="1" w:styleId="a2">
     <w:name w:val="No List"/>
     <w:uiPriority w:val="99"/>
     <w:semiHidden/>
     <w:unhideWhenUsed/>
   </w:style>
-  <w:style w:type="paragraph" w:styleId="Title">
+  <w:style w:type="paragraph" w:styleId="a3">
     <w:name w:val="Title"/>
-    <w:basedOn w:val="Normal"/>
-    <w:next w:val="Normal"/>
+    <w:basedOn w:val="a"/>
+    <w:next w:val="a"/>
     <w:pPr>
       <w:keepNext/>
       <w:keepLines/>
@@ -6048,10 +5779,10 @@
       <w:szCs w:val="52"/>
     </w:rPr>
   </w:style>
-  <w:style w:type="paragraph" w:styleId="Subtitle">
+  <w:style w:type="paragraph" w:styleId="a4">
     <w:name w:val="Subtitle"/>
-    <w:basedOn w:val="Normal"/>
-    <w:next w:val="Normal"/>
+    <w:basedOn w:val="a"/>
+    <w:next w:val="a"/>
     <w:pPr>
       <w:keepNext/>
       <w:keepLines/>

</xml_diff>